<commit_message>
Agregar MOdal para ver los pagos de cm
</commit_message>
<xml_diff>
--- a/public/plantillas/Verificacion.docx
+++ b/public/plantillas/Verificacion.docx
@@ -724,49 +724,6 @@
                       <w:szCs w:val="16"/>
                     </w:rPr>
                   </w:pPr>
-                  <w:r>
-                    <w:rPr>
-                      <w:sz w:val="16"/>
-                      <w:szCs w:val="16"/>
-                    </w:rPr>
-                    <w:t>ANTIGUEDAD</w:t>
-                  </w:r>
-                  <w:r>
-                    <w:rPr>
-                      <w:sz w:val="16"/>
-                      <w:szCs w:val="16"/>
-                    </w:rPr>
-                    <w:t xml:space="preserve">: </w:t>
-                  </w:r>
-                  <w:r>
-                    <w:rPr>
-                      <w:b/>
-                      <w:bCs/>
-                      <w:sz w:val="16"/>
-                      <w:szCs w:val="16"/>
-                    </w:rPr>
-                    <w:t>{</w:t>
-                  </w:r>
-                  <w:proofErr w:type="spellStart"/>
-                  <w:r>
-                    <w:rPr>
-                      <w:b/>
-                      <w:bCs/>
-                      <w:sz w:val="16"/>
-                      <w:szCs w:val="16"/>
-                    </w:rPr>
-                    <w:t>antiguedad</w:t>
-                  </w:r>
-                  <w:proofErr w:type="spellEnd"/>
-                  <w:r>
-                    <w:rPr>
-                      <w:b/>
-                      <w:bCs/>
-                      <w:sz w:val="16"/>
-                      <w:szCs w:val="16"/>
-                    </w:rPr>
-                    <w:t>}</w:t>
-                  </w:r>
                 </w:p>
               </w:tc>
             </w:tr>
@@ -1044,56 +1001,6 @@
                       <w:szCs w:val="18"/>
                     </w:rPr>
                   </w:pPr>
-                  <w:r>
-                    <w:rPr>
-                      <w:sz w:val="18"/>
-                      <w:szCs w:val="18"/>
-                    </w:rPr>
-                    <w:t>ANTIG</w:t>
-                  </w:r>
-                  <w:r>
-                    <w:rPr>
-                      <w:sz w:val="16"/>
-                      <w:szCs w:val="16"/>
-                    </w:rPr>
-                    <w:t>Ü</w:t>
-                  </w:r>
-                  <w:r>
-                    <w:rPr>
-                      <w:sz w:val="18"/>
-                      <w:szCs w:val="18"/>
-                    </w:rPr>
-                    <w:t xml:space="preserve">EDAD: </w:t>
-                  </w:r>
-                  <w:r>
-                    <w:rPr>
-                      <w:b/>
-                      <w:bCs/>
-                      <w:sz w:val="18"/>
-                      <w:szCs w:val="18"/>
-                    </w:rPr>
-                    <w:t>{</w:t>
-                  </w:r>
-                  <w:proofErr w:type="spellStart"/>
-                  <w:r>
-                    <w:rPr>
-                      <w:b/>
-                      <w:bCs/>
-                      <w:sz w:val="18"/>
-                      <w:szCs w:val="18"/>
-                    </w:rPr>
-                    <w:t>antiguedad</w:t>
-                  </w:r>
-                  <w:proofErr w:type="spellEnd"/>
-                  <w:r>
-                    <w:rPr>
-                      <w:b/>
-                      <w:bCs/>
-                      <w:sz w:val="18"/>
-                      <w:szCs w:val="18"/>
-                    </w:rPr>
-                    <w:t>}</w:t>
-                  </w:r>
                 </w:p>
               </w:tc>
             </w:tr>

</xml_diff>